<commit_message>
wireframes in func. ontwerp;
</commit_message>
<xml_diff>
--- a/AO - SPL originelen/documenten/200108 BR Sjabloon Functioneel ontwerp.docx
+++ b/AO - SPL originelen/documenten/200108 BR Sjabloon Functioneel ontwerp.docx
@@ -1546,32 +1546,6 @@
       <w:pPr>
         <w:pStyle w:val="SPLinfo"/>
       </w:pPr>
-      <w:r>
-        <w:t xml:space="preserve">In deze </w:t>
-      </w:r>
-      <w:r>
-        <w:t>sub paragraaf</w:t>
-      </w:r>
-      <w:r>
-        <w:t xml:space="preserve"> wordt de functie</w:t>
-      </w:r>
-      <w:r>
-        <w:t xml:space="preserve"> </w:t>
-      </w:r>
-      <w:r>
-        <w:t>inhoudelijk beschreven.</w:t>
-      </w:r>
-    </w:p>
-    <w:p>
-      <w:pPr>
-        <w:pStyle w:val="SPLinfo"/>
-      </w:pPr>
-      <w:r>
-        <w:t>Voorbeeld van ee</w:t>
-      </w:r>
-      <w:r>
-        <w:t>n gestructureerde beschrijving</w:t>
-      </w:r>
     </w:p>
     <w:tbl>
       <w:tblPr>
@@ -1642,7 +1616,10 @@
             </w:r>
             <w:proofErr w:type="spellEnd"/>
             <w:r>
-              <w:t xml:space="preserve">, gebruiker </w:t>
+              <w:t xml:space="preserve">, </w:t>
+            </w:r>
+            <w:r>
+              <w:t>docent, leerlingen</w:t>
             </w:r>
           </w:p>
         </w:tc>
@@ -1791,9 +1768,13 @@
         <w:pStyle w:val="Kop3"/>
       </w:pPr>
       <w:bookmarkStart w:id="17" w:name="_Toc2080255"/>
+    </w:p>
+    <w:p>
+      <w:pPr>
+        <w:pStyle w:val="Kop3"/>
+      </w:pPr>
       <w:proofErr w:type="spellStart"/>
       <w:r>
-        <w:lastRenderedPageBreak/>
         <w:t>Wireframe</w:t>
       </w:r>
       <w:bookmarkEnd w:id="17"/>
@@ -1801,81 +1782,22 @@
     </w:p>
     <w:p>
       <w:pPr>
-        <w:pStyle w:val="SPLinfo"/>
-      </w:pPr>
-      <w:r>
-        <w:t xml:space="preserve">Geef in </w:t>
-      </w:r>
-      <w:r>
-        <w:t>een</w:t>
-      </w:r>
-      <w:r>
-        <w:t xml:space="preserve"> schets aan hoe de </w:t>
-      </w:r>
-      <w:r>
-        <w:t>beschreven</w:t>
-      </w:r>
-      <w:r>
-        <w:t xml:space="preserve"> </w:t>
-      </w:r>
-      <w:r>
-        <w:t xml:space="preserve">applicatie </w:t>
-      </w:r>
-      <w:r>
-        <w:t>er</w:t>
-      </w:r>
-      <w:r>
-        <w:t xml:space="preserve"> ongeveer</w:t>
-      </w:r>
-      <w:r>
-        <w:t xml:space="preserve"> uit gaat </w:t>
-      </w:r>
-      <w:r>
-        <w:t xml:space="preserve">zien. In deze schets moeten duidelijk de </w:t>
-      </w:r>
-      <w:r>
-        <w:t>lay-out</w:t>
-      </w:r>
-      <w:r>
-        <w:t>, de velden</w:t>
-      </w:r>
-      <w:r>
-        <w:t xml:space="preserve"> en de bediening van de applicatie naar</w:t>
-      </w:r>
-      <w:r>
-        <w:t xml:space="preserve"> voren komen.</w:t>
-      </w:r>
-      <w:r>
-        <w:t xml:space="preserve"> </w:t>
-      </w:r>
-    </w:p>
-    <w:p>
-      <w:pPr>
-        <w:pStyle w:val="SPLinfo"/>
-      </w:pPr>
-      <w:r>
-        <w:t>Zie volgende pagina voor voorbeeld.</w:t>
-      </w:r>
-    </w:p>
-    <w:p>
-      <w:pPr>
         <w:pStyle w:val="Geenafstand"/>
       </w:pPr>
     </w:p>
     <w:p>
       <w:pPr>
-        <w:jc w:val="center"/>
+        <w:pStyle w:val="Geenafstand"/>
       </w:pPr>
       <w:r>
         <w:rPr>
           <w:noProof/>
-          <w:lang w:eastAsia="nl-NL"/>
         </w:rPr>
         <w:drawing>
-          <wp:inline distT="0" distB="0" distL="0" distR="0" wp14:anchorId="69A6D747" wp14:editId="409DAE49">
-            <wp:extent cx="3534452" cy="2571750"/>
-            <wp:effectExtent l="0" t="0" r="8890" b="0"/>
-            <wp:docPr id="7" name="Picture 7"/>
+          <wp:inline distT="0" distB="0" distL="0" distR="0" wp14:anchorId="30AF7EB6" wp14:editId="4CD9006C">
+            <wp:extent cx="5753100" cy="3390900"/>
+            <wp:effectExtent l="0" t="0" r="0" b="0"/>
+            <wp:docPr id="4" name="Afbeelding 4"/>
             <wp:cNvGraphicFramePr>
               <a:graphicFrameLocks xmlns:a="http://schemas.openxmlformats.org/drawingml/2006/main" noChangeAspect="1"/>
             </wp:cNvGraphicFramePr>
@@ -1883,23 +1805,36 @@
               <a:graphicData uri="http://schemas.openxmlformats.org/drawingml/2006/picture">
                 <pic:pic xmlns:pic="http://schemas.openxmlformats.org/drawingml/2006/picture">
                   <pic:nvPicPr>
-                    <pic:cNvPr id="1" name=""/>
-                    <pic:cNvPicPr/>
+                    <pic:cNvPr id="0" name="Picture 2"/>
+                    <pic:cNvPicPr>
+                      <a:picLocks noChangeAspect="1" noChangeArrowheads="1"/>
+                    </pic:cNvPicPr>
                   </pic:nvPicPr>
                   <pic:blipFill>
-                    <a:blip r:embed="rId11"/>
+                    <a:blip r:embed="rId11">
+                      <a:extLst>
+                        <a:ext uri="{28A0092B-C50C-407E-A947-70E740481C1C}">
+                          <a14:useLocalDpi xmlns:a14="http://schemas.microsoft.com/office/drawing/2010/main" val="0"/>
+                        </a:ext>
+                      </a:extLst>
+                    </a:blip>
+                    <a:srcRect/>
                     <a:stretch>
                       <a:fillRect/>
                     </a:stretch>
                   </pic:blipFill>
-                  <pic:spPr>
+                  <pic:spPr bwMode="auto">
                     <a:xfrm>
                       <a:off x="0" y="0"/>
-                      <a:ext cx="3680014" cy="2677664"/>
+                      <a:ext cx="5753100" cy="3390900"/>
                     </a:xfrm>
                     <a:prstGeom prst="rect">
                       <a:avLst/>
                     </a:prstGeom>
+                    <a:noFill/>
+                    <a:ln>
+                      <a:noFill/>
+                    </a:ln>
                   </pic:spPr>
                 </pic:pic>
               </a:graphicData>
@@ -1907,6 +1842,255 @@
           </wp:inline>
         </w:drawing>
       </w:r>
+    </w:p>
+    <w:p>
+      <w:pPr>
+        <w:jc w:val="center"/>
+      </w:pPr>
+    </w:p>
+    <w:p>
+      <w:pPr>
+        <w:jc w:val="center"/>
+      </w:pPr>
+      <w:r>
+        <w:rPr>
+          <w:noProof/>
+        </w:rPr>
+        <w:drawing>
+          <wp:inline distT="0" distB="0" distL="0" distR="0" wp14:anchorId="765CC31D" wp14:editId="44C35F77">
+            <wp:extent cx="5753100" cy="3800475"/>
+            <wp:effectExtent l="0" t="0" r="0" b="9525"/>
+            <wp:docPr id="5" name="Afbeelding 5"/>
+            <wp:cNvGraphicFramePr>
+              <a:graphicFrameLocks xmlns:a="http://schemas.openxmlformats.org/drawingml/2006/main" noChangeAspect="1"/>
+            </wp:cNvGraphicFramePr>
+            <a:graphic xmlns:a="http://schemas.openxmlformats.org/drawingml/2006/main">
+              <a:graphicData uri="http://schemas.openxmlformats.org/drawingml/2006/picture">
+                <pic:pic xmlns:pic="http://schemas.openxmlformats.org/drawingml/2006/picture">
+                  <pic:nvPicPr>
+                    <pic:cNvPr id="0" name="Picture 3"/>
+                    <pic:cNvPicPr>
+                      <a:picLocks noChangeAspect="1" noChangeArrowheads="1"/>
+                    </pic:cNvPicPr>
+                  </pic:nvPicPr>
+                  <pic:blipFill>
+                    <a:blip r:embed="rId12">
+                      <a:extLst>
+                        <a:ext uri="{28A0092B-C50C-407E-A947-70E740481C1C}">
+                          <a14:useLocalDpi xmlns:a14="http://schemas.microsoft.com/office/drawing/2010/main" val="0"/>
+                        </a:ext>
+                      </a:extLst>
+                    </a:blip>
+                    <a:srcRect/>
+                    <a:stretch>
+                      <a:fillRect/>
+                    </a:stretch>
+                  </pic:blipFill>
+                  <pic:spPr bwMode="auto">
+                    <a:xfrm>
+                      <a:off x="0" y="0"/>
+                      <a:ext cx="5753100" cy="3800475"/>
+                    </a:xfrm>
+                    <a:prstGeom prst="rect">
+                      <a:avLst/>
+                    </a:prstGeom>
+                    <a:noFill/>
+                    <a:ln>
+                      <a:noFill/>
+                    </a:ln>
+                  </pic:spPr>
+                </pic:pic>
+              </a:graphicData>
+            </a:graphic>
+          </wp:inline>
+        </w:drawing>
+      </w:r>
+    </w:p>
+    <w:p>
+      <w:pPr>
+        <w:jc w:val="center"/>
+      </w:pPr>
+    </w:p>
+    <w:p>
+      <w:pPr>
+        <w:jc w:val="center"/>
+      </w:pPr>
+      <w:r>
+        <w:rPr>
+          <w:noProof/>
+        </w:rPr>
+        <w:lastRenderedPageBreak/>
+        <w:drawing>
+          <wp:inline distT="0" distB="0" distL="0" distR="0" wp14:anchorId="2C7C9E8A" wp14:editId="09B41DEA">
+            <wp:extent cx="5753100" cy="3790950"/>
+            <wp:effectExtent l="0" t="0" r="0" b="0"/>
+            <wp:docPr id="6" name="Afbeelding 6"/>
+            <wp:cNvGraphicFramePr>
+              <a:graphicFrameLocks xmlns:a="http://schemas.openxmlformats.org/drawingml/2006/main" noChangeAspect="1"/>
+            </wp:cNvGraphicFramePr>
+            <a:graphic xmlns:a="http://schemas.openxmlformats.org/drawingml/2006/main">
+              <a:graphicData uri="http://schemas.openxmlformats.org/drawingml/2006/picture">
+                <pic:pic xmlns:pic="http://schemas.openxmlformats.org/drawingml/2006/picture">
+                  <pic:nvPicPr>
+                    <pic:cNvPr id="0" name="Picture 4"/>
+                    <pic:cNvPicPr>
+                      <a:picLocks noChangeAspect="1" noChangeArrowheads="1"/>
+                    </pic:cNvPicPr>
+                  </pic:nvPicPr>
+                  <pic:blipFill>
+                    <a:blip r:embed="rId13">
+                      <a:extLst>
+                        <a:ext uri="{28A0092B-C50C-407E-A947-70E740481C1C}">
+                          <a14:useLocalDpi xmlns:a14="http://schemas.microsoft.com/office/drawing/2010/main" val="0"/>
+                        </a:ext>
+                      </a:extLst>
+                    </a:blip>
+                    <a:srcRect/>
+                    <a:stretch>
+                      <a:fillRect/>
+                    </a:stretch>
+                  </pic:blipFill>
+                  <pic:spPr bwMode="auto">
+                    <a:xfrm>
+                      <a:off x="0" y="0"/>
+                      <a:ext cx="5753100" cy="3790950"/>
+                    </a:xfrm>
+                    <a:prstGeom prst="rect">
+                      <a:avLst/>
+                    </a:prstGeom>
+                    <a:noFill/>
+                    <a:ln>
+                      <a:noFill/>
+                    </a:ln>
+                  </pic:spPr>
+                </pic:pic>
+              </a:graphicData>
+            </a:graphic>
+          </wp:inline>
+        </w:drawing>
+      </w:r>
+    </w:p>
+    <w:p>
+      <w:pPr>
+        <w:jc w:val="center"/>
+      </w:pPr>
+      <w:r>
+        <w:rPr>
+          <w:noProof/>
+        </w:rPr>
+        <w:drawing>
+          <wp:inline distT="0" distB="0" distL="0" distR="0" wp14:anchorId="72F224B2" wp14:editId="344FFC68">
+            <wp:extent cx="5753100" cy="3790950"/>
+            <wp:effectExtent l="0" t="0" r="0" b="0"/>
+            <wp:docPr id="8" name="Afbeelding 8"/>
+            <wp:cNvGraphicFramePr>
+              <a:graphicFrameLocks xmlns:a="http://schemas.openxmlformats.org/drawingml/2006/main" noChangeAspect="1"/>
+            </wp:cNvGraphicFramePr>
+            <a:graphic xmlns:a="http://schemas.openxmlformats.org/drawingml/2006/main">
+              <a:graphicData uri="http://schemas.openxmlformats.org/drawingml/2006/picture">
+                <pic:pic xmlns:pic="http://schemas.openxmlformats.org/drawingml/2006/picture">
+                  <pic:nvPicPr>
+                    <pic:cNvPr id="0" name="Picture 5"/>
+                    <pic:cNvPicPr>
+                      <a:picLocks noChangeAspect="1" noChangeArrowheads="1"/>
+                    </pic:cNvPicPr>
+                  </pic:nvPicPr>
+                  <pic:blipFill>
+                    <a:blip r:embed="rId14">
+                      <a:extLst>
+                        <a:ext uri="{28A0092B-C50C-407E-A947-70E740481C1C}">
+                          <a14:useLocalDpi xmlns:a14="http://schemas.microsoft.com/office/drawing/2010/main" val="0"/>
+                        </a:ext>
+                      </a:extLst>
+                    </a:blip>
+                    <a:srcRect/>
+                    <a:stretch>
+                      <a:fillRect/>
+                    </a:stretch>
+                  </pic:blipFill>
+                  <pic:spPr bwMode="auto">
+                    <a:xfrm>
+                      <a:off x="0" y="0"/>
+                      <a:ext cx="5753100" cy="3790950"/>
+                    </a:xfrm>
+                    <a:prstGeom prst="rect">
+                      <a:avLst/>
+                    </a:prstGeom>
+                    <a:noFill/>
+                    <a:ln>
+                      <a:noFill/>
+                    </a:ln>
+                  </pic:spPr>
+                </pic:pic>
+              </a:graphicData>
+            </a:graphic>
+          </wp:inline>
+        </w:drawing>
+      </w:r>
+    </w:p>
+    <w:p>
+      <w:pPr>
+        <w:jc w:val="center"/>
+      </w:pPr>
+      <w:r>
+        <w:rPr>
+          <w:noProof/>
+        </w:rPr>
+        <w:lastRenderedPageBreak/>
+        <w:drawing>
+          <wp:inline distT="0" distB="0" distL="0" distR="0" wp14:anchorId="3A155BE8" wp14:editId="10660FB2">
+            <wp:extent cx="5753100" cy="3819525"/>
+            <wp:effectExtent l="0" t="0" r="0" b="9525"/>
+            <wp:docPr id="9" name="Afbeelding 9"/>
+            <wp:cNvGraphicFramePr>
+              <a:graphicFrameLocks xmlns:a="http://schemas.openxmlformats.org/drawingml/2006/main" noChangeAspect="1"/>
+            </wp:cNvGraphicFramePr>
+            <a:graphic xmlns:a="http://schemas.openxmlformats.org/drawingml/2006/main">
+              <a:graphicData uri="http://schemas.openxmlformats.org/drawingml/2006/picture">
+                <pic:pic xmlns:pic="http://schemas.openxmlformats.org/drawingml/2006/picture">
+                  <pic:nvPicPr>
+                    <pic:cNvPr id="0" name="Picture 6"/>
+                    <pic:cNvPicPr>
+                      <a:picLocks noChangeAspect="1" noChangeArrowheads="1"/>
+                    </pic:cNvPicPr>
+                  </pic:nvPicPr>
+                  <pic:blipFill>
+                    <a:blip r:embed="rId15">
+                      <a:extLst>
+                        <a:ext uri="{28A0092B-C50C-407E-A947-70E740481C1C}">
+                          <a14:useLocalDpi xmlns:a14="http://schemas.microsoft.com/office/drawing/2010/main" val="0"/>
+                        </a:ext>
+                      </a:extLst>
+                    </a:blip>
+                    <a:srcRect/>
+                    <a:stretch>
+                      <a:fillRect/>
+                    </a:stretch>
+                  </pic:blipFill>
+                  <pic:spPr bwMode="auto">
+                    <a:xfrm>
+                      <a:off x="0" y="0"/>
+                      <a:ext cx="5753100" cy="3819525"/>
+                    </a:xfrm>
+                    <a:prstGeom prst="rect">
+                      <a:avLst/>
+                    </a:prstGeom>
+                    <a:noFill/>
+                    <a:ln>
+                      <a:noFill/>
+                    </a:ln>
+                  </pic:spPr>
+                </pic:pic>
+              </a:graphicData>
+            </a:graphic>
+          </wp:inline>
+        </w:drawing>
+      </w:r>
+    </w:p>
+    <w:p>
+      <w:pPr>
+        <w:jc w:val="center"/>
+      </w:pPr>
     </w:p>
     <w:p>
       <w:pPr>
@@ -1978,7 +2162,7 @@
                     <pic:cNvPicPr/>
                   </pic:nvPicPr>
                   <pic:blipFill>
-                    <a:blip r:embed="rId12"/>
+                    <a:blip r:embed="rId16"/>
                     <a:stretch>
                       <a:fillRect/>
                     </a:stretch>
@@ -2131,10 +2315,10 @@
       </w:pPr>
     </w:p>
     <w:sectPr>
-      <w:headerReference w:type="default" r:id="rId13"/>
-      <w:footerReference w:type="even" r:id="rId14"/>
-      <w:footerReference w:type="default" r:id="rId15"/>
-      <w:footerReference w:type="first" r:id="rId16"/>
+      <w:headerReference w:type="default" r:id="rId17"/>
+      <w:footerReference w:type="even" r:id="rId18"/>
+      <w:footerReference w:type="default" r:id="rId19"/>
+      <w:footerReference w:type="first" r:id="rId20"/>
       <w:pgSz w:w="11906" w:h="16838"/>
       <w:pgMar w:top="1417" w:right="1417" w:bottom="1417" w:left="1417" w:header="708" w:footer="708" w:gutter="0"/>
       <w:cols w:space="708"/>
@@ -4492,6 +4676,7 @@
     <w:rsidRoot w:val="006D6969"/>
     <w:rsid w:val="001E1D7D"/>
     <w:rsid w:val="006D6969"/>
+    <w:rsid w:val="007859E3"/>
     <w:rsid w:val="00966536"/>
     <w:rsid w:val="00C00F7B"/>
     <w:rsid w:val="00CA6F11"/>
@@ -5244,15 +5429,6 @@
 </file>
 
 <file path=customXml/item1.xml><?xml version="1.0" encoding="utf-8"?>
-<?mso-contentType ?>
-<FormTemplates xmlns="http://schemas.microsoft.com/sharepoint/v3/contenttype/forms">
-  <Display>DocumentLibraryForm</Display>
-  <Edit>DocumentLibraryForm</Edit>
-  <New>DocumentLibraryForm</New>
-</FormTemplates>
-</file>
-
-<file path=customXml/item2.xml><?xml version="1.0" encoding="utf-8"?>
 <p:properties xmlns:p="http://schemas.microsoft.com/office/2006/metadata/properties" xmlns:xsi="http://www.w3.org/2001/XMLSchema-instance" xmlns:pc="http://schemas.microsoft.com/office/infopath/2007/PartnerControls">
   <documentManagement>
     <jeb5123c558143d5ab1e1526e87a8da0 xmlns="b7e4e9fd-5e36-4299-889f-f6136aff670e">
@@ -5264,6 +5440,15 @@
     <TaxCatchAll xmlns="fbafb59e-d651-4668-8e65-f7f85ceca18b"/>
   </documentManagement>
 </p:properties>
+</file>
+
+<file path=customXml/item2.xml><?xml version="1.0" encoding="utf-8"?>
+<?mso-contentType ?>
+<FormTemplates xmlns="http://schemas.microsoft.com/sharepoint/v3/contenttype/forms">
+  <Display>DocumentLibraryForm</Display>
+  <Edit>DocumentLibraryForm</Edit>
+  <New>DocumentLibraryForm</New>
+</FormTemplates>
 </file>
 
 <file path=customXml/item3.xml><?xml version="1.0" encoding="utf-8"?>
@@ -5546,14 +5731,6 @@
 </file>
 
 <file path=customXml/itemProps1.xml><?xml version="1.0" encoding="utf-8"?>
-<ds:datastoreItem xmlns:ds="http://schemas.openxmlformats.org/officeDocument/2006/customXml" ds:itemID="{0A40A84B-351E-4840-98F4-E589742AB4BD}">
-  <ds:schemaRefs>
-    <ds:schemaRef ds:uri="http://schemas.microsoft.com/sharepoint/v3/contenttype/forms"/>
-  </ds:schemaRefs>
-</ds:datastoreItem>
-</file>
-
-<file path=customXml/itemProps2.xml><?xml version="1.0" encoding="utf-8"?>
 <ds:datastoreItem xmlns:ds="http://schemas.openxmlformats.org/officeDocument/2006/customXml" ds:itemID="{7F26A801-F9B6-4CC3-B424-63B0B431BCCF}">
   <ds:schemaRefs>
     <ds:schemaRef ds:uri="http://schemas.microsoft.com/office/2006/metadata/properties"/>
@@ -5561,6 +5738,14 @@
     <ds:schemaRef ds:uri="b7e4e9fd-5e36-4299-889f-f6136aff670e"/>
     <ds:schemaRef ds:uri="http://schemas.microsoft.com/sharepoint/v3"/>
     <ds:schemaRef ds:uri="fbafb59e-d651-4668-8e65-f7f85ceca18b"/>
+  </ds:schemaRefs>
+</ds:datastoreItem>
+</file>
+
+<file path=customXml/itemProps2.xml><?xml version="1.0" encoding="utf-8"?>
+<ds:datastoreItem xmlns:ds="http://schemas.openxmlformats.org/officeDocument/2006/customXml" ds:itemID="{0A40A84B-351E-4840-98F4-E589742AB4BD}">
+  <ds:schemaRefs>
+    <ds:schemaRef ds:uri="http://schemas.microsoft.com/sharepoint/v3/contenttype/forms"/>
   </ds:schemaRefs>
 </ds:datastoreItem>
 </file>
@@ -5586,7 +5771,7 @@
 </file>
 
 <file path=customXml/itemProps4.xml><?xml version="1.0" encoding="utf-8"?>
-<ds:datastoreItem xmlns:ds="http://schemas.openxmlformats.org/officeDocument/2006/customXml" ds:itemID="{DDBA1C37-785E-4FAB-B5C9-2A6766624A34}">
+<ds:datastoreItem xmlns:ds="http://schemas.openxmlformats.org/officeDocument/2006/customXml" ds:itemID="{288E0E37-F6C2-4126-AF2C-D038146CD215}">
   <ds:schemaRefs>
     <ds:schemaRef ds:uri="http://schemas.openxmlformats.org/officeDocument/2006/bibliography"/>
   </ds:schemaRefs>

</xml_diff>